<commit_message>
Chore: Update pay charts
</commit_message>
<xml_diff>
--- a/Money/Dynamic English/Timesheets/2017_8.docx
+++ b/Money/Dynamic English/Timesheets/2017_8.docx
@@ -297,8 +297,6 @@
               </w:rPr>
               <w:t>2/8</w:t>
             </w:r>
-            <w:bookmarkStart w:id="0" w:name="_GoBack"/>
-            <w:bookmarkEnd w:id="0"/>
           </w:p>
         </w:tc>
         <w:tc>
@@ -312,6 +310,12 @@
                 <w:lang w:val="en-US"/>
               </w:rPr>
             </w:pPr>
+            <w:r>
+              <w:rPr>
+                <w:lang w:val="en-US"/>
+              </w:rPr>
+              <w:t>7/8</w:t>
+            </w:r>
           </w:p>
         </w:tc>
         <w:tc>
@@ -431,6 +435,14 @@
               </w:rPr>
               <w:t>1/8</w:t>
             </w:r>
+            <w:r>
+              <w:rPr>
+                <w:lang w:val="en-US"/>
+              </w:rPr>
+              <w:t>, 3/8, 8/8</w:t>
+            </w:r>
+            <w:bookmarkStart w:id="0" w:name="_GoBack"/>
+            <w:bookmarkEnd w:id="0"/>
           </w:p>
         </w:tc>
         <w:tc>
@@ -569,6 +581,12 @@
                 <w:lang w:val="en-US"/>
               </w:rPr>
               <w:t>2/8</w:t>
+            </w:r>
+            <w:r>
+              <w:rPr>
+                <w:lang w:val="en-US"/>
+              </w:rPr>
+              <w:t>, 4/8</w:t>
             </w:r>
           </w:p>
         </w:tc>

</xml_diff>

<commit_message>
Feat: Add calanders for Maria and Claudio
</commit_message>
<xml_diff>
--- a/Money/Dynamic English/Timesheets/2017_8.docx
+++ b/Money/Dynamic English/Timesheets/2017_8.docx
@@ -303,6 +303,18 @@
               </w:rPr>
               <w:t>, 9/8</w:t>
             </w:r>
+            <w:r>
+              <w:rPr>
+                <w:lang w:val="en-US"/>
+              </w:rPr>
+              <w:t>, 16/8</w:t>
+            </w:r>
+            <w:r>
+              <w:rPr>
+                <w:lang w:val="en-US"/>
+              </w:rPr>
+              <w:t>, 21/8</w:t>
+            </w:r>
           </w:p>
         </w:tc>
         <w:tc>
@@ -446,6 +458,12 @@
                 <w:lang w:val="en-US"/>
               </w:rPr>
               <w:t>, 3/8, 8/8</w:t>
+            </w:r>
+            <w:r>
+              <w:rPr>
+                <w:lang w:val="en-US"/>
+              </w:rPr>
+              <w:t>, 22/8</w:t>
             </w:r>
           </w:p>
         </w:tc>
@@ -604,21 +622,33 @@
               </w:rPr>
               <w:t>, 9/8, 11/8</w:t>
             </w:r>
+            <w:r>
+              <w:rPr>
+                <w:lang w:val="en-US"/>
+              </w:rPr>
+              <w:t>, 18/8</w:t>
+            </w:r>
+          </w:p>
+        </w:tc>
+        <w:tc>
+          <w:tcPr>
+            <w:tcW w:w="1776" w:type="dxa"/>
+          </w:tcPr>
+          <w:p>
+            <w:pPr>
+              <w:cnfStyle w:val="000000100000" w:firstRow="0" w:lastRow="0" w:firstColumn="0" w:lastColumn="0" w:oddVBand="0" w:evenVBand="0" w:oddHBand="1" w:evenHBand="0" w:firstRowFirstColumn="0" w:firstRowLastColumn="0" w:lastRowFirstColumn="0" w:lastRowLastColumn="0"/>
+              <w:rPr>
+                <w:lang w:val="en-US"/>
+              </w:rPr>
+            </w:pPr>
+            <w:r>
+              <w:rPr>
+                <w:lang w:val="en-US"/>
+              </w:rPr>
+              <w:t>16/8</w:t>
+            </w:r>
             <w:bookmarkStart w:id="0" w:name="_GoBack"/>
             <w:bookmarkEnd w:id="0"/>
-          </w:p>
-        </w:tc>
-        <w:tc>
-          <w:tcPr>
-            <w:tcW w:w="1776" w:type="dxa"/>
-          </w:tcPr>
-          <w:p>
-            <w:pPr>
-              <w:cnfStyle w:val="000000100000" w:firstRow="0" w:lastRow="0" w:firstColumn="0" w:lastColumn="0" w:oddVBand="0" w:evenVBand="0" w:oddHBand="1" w:evenHBand="0" w:firstRowFirstColumn="0" w:firstRowLastColumn="0" w:lastRowFirstColumn="0" w:lastRowLastColumn="0"/>
-              <w:rPr>
-                <w:lang w:val="en-US"/>
-              </w:rPr>
-            </w:pPr>
           </w:p>
         </w:tc>
         <w:tc>

</xml_diff>

<commit_message>
Feat: Add calander for Antonio
</commit_message>
<xml_diff>
--- a/Money/Dynamic English/Timesheets/2017_8.docx
+++ b/Money/Dynamic English/Timesheets/2017_8.docx
@@ -42,13 +42,13 @@
         <w:tblLook w:val="04A0" w:firstRow="1" w:lastRow="0" w:firstColumn="1" w:lastColumn="0" w:noHBand="0" w:noVBand="1"/>
       </w:tblPr>
       <w:tblGrid>
-        <w:gridCol w:w="1834"/>
-        <w:gridCol w:w="1636"/>
-        <w:gridCol w:w="1776"/>
-        <w:gridCol w:w="1620"/>
-        <w:gridCol w:w="1367"/>
-        <w:gridCol w:w="1399"/>
-        <w:gridCol w:w="1667"/>
+        <w:gridCol w:w="1819"/>
+        <w:gridCol w:w="1619"/>
+        <w:gridCol w:w="1764"/>
+        <w:gridCol w:w="1612"/>
+        <w:gridCol w:w="1441"/>
+        <w:gridCol w:w="1391"/>
+        <w:gridCol w:w="1653"/>
       </w:tblGrid>
       <w:tr>
         <w:trPr>
@@ -316,6 +316,18 @@
               </w:rPr>
               <w:t>, 23/8</w:t>
             </w:r>
+            <w:r>
+              <w:rPr>
+                <w:lang w:val="en-US"/>
+              </w:rPr>
+              <w:t>, 28/8</w:t>
+            </w:r>
+            <w:r>
+              <w:rPr>
+                <w:lang w:val="en-US"/>
+              </w:rPr>
+              <w:t>, 30/8</w:t>
+            </w:r>
           </w:p>
         </w:tc>
         <w:tc>
@@ -365,7 +377,7 @@
               <w:rPr>
                 <w:lang w:val="en-US"/>
               </w:rPr>
-              <w:t>12</w:t>
+              <w:t>10.5</w:t>
             </w:r>
             <w:r>
               <w:rPr>
@@ -390,7 +402,19 @@
               <w:rPr>
                 <w:lang w:val="en-US"/>
               </w:rPr>
-              <w:t>$126.000</w:t>
+              <w:t>$110</w:t>
+            </w:r>
+            <w:r>
+              <w:rPr>
+                <w:lang w:val="en-US"/>
+              </w:rPr>
+              <w:t>.</w:t>
+            </w:r>
+            <w:r>
+              <w:rPr>
+                <w:lang w:val="en-US"/>
+              </w:rPr>
+              <w:t>250</w:t>
             </w:r>
           </w:p>
         </w:tc>
@@ -409,7 +433,7 @@
               <w:rPr>
                 <w:lang w:val="en-US"/>
               </w:rPr>
-              <w:t>$113.400</w:t>
+              <w:t>$99.225</w:t>
             </w:r>
           </w:p>
         </w:tc>
@@ -491,6 +515,12 @@
                 <w:lang w:val="en-US"/>
               </w:rPr>
             </w:pPr>
+            <w:r>
+              <w:rPr>
+                <w:lang w:val="en-US"/>
+              </w:rPr>
+              <w:t>31/8</w:t>
+            </w:r>
           </w:p>
         </w:tc>
         <w:tc>
@@ -527,7 +557,7 @@
               <w:rPr>
                 <w:lang w:val="en-US"/>
               </w:rPr>
-              <w:t>12</w:t>
+              <w:t>10.5</w:t>
             </w:r>
             <w:r>
               <w:rPr>
@@ -552,7 +582,13 @@
               <w:rPr>
                 <w:lang w:val="en-US"/>
               </w:rPr>
-              <w:t>$126.000</w:t>
+              <w:t>$</w:t>
+            </w:r>
+            <w:r>
+              <w:rPr>
+                <w:lang w:val="en-US"/>
+              </w:rPr>
+              <w:t>110.250</w:t>
             </w:r>
           </w:p>
         </w:tc>
@@ -577,7 +613,7 @@
               <w:rPr>
                 <w:lang w:val="en-US"/>
               </w:rPr>
-              <w:t>113.400</w:t>
+              <w:t>99.225</w:t>
             </w:r>
           </w:p>
         </w:tc>
@@ -702,7 +738,13 @@
               <w:rPr>
                 <w:lang w:val="en-US"/>
               </w:rPr>
-              <w:t>9*$10.500</w:t>
+              <w:t>10.5</w:t>
+            </w:r>
+            <w:r>
+              <w:rPr>
+                <w:lang w:val="en-US"/>
+              </w:rPr>
+              <w:t>*$10.500</w:t>
             </w:r>
           </w:p>
         </w:tc>
@@ -721,7 +763,13 @@
               <w:rPr>
                 <w:lang w:val="en-US"/>
               </w:rPr>
-              <w:t>$94.500</w:t>
+              <w:t>$</w:t>
+            </w:r>
+            <w:r>
+              <w:rPr>
+                <w:lang w:val="en-US"/>
+              </w:rPr>
+              <w:t>110.250</w:t>
             </w:r>
           </w:p>
         </w:tc>
@@ -740,7 +788,13 @@
               <w:rPr>
                 <w:lang w:val="en-US"/>
               </w:rPr>
-              <w:t>$85.050</w:t>
+              <w:t>$</w:t>
+            </w:r>
+            <w:r>
+              <w:rPr>
+                <w:lang w:val="en-US"/>
+              </w:rPr>
+              <w:t>99.225</w:t>
             </w:r>
           </w:p>
         </w:tc>
@@ -783,7 +837,13 @@
               <w:rPr>
                 <w:lang w:val="en-US"/>
               </w:rPr>
-              <w:t>27 Classes</w:t>
+              <w:t>20</w:t>
+            </w:r>
+            <w:r>
+              <w:rPr>
+                <w:lang w:val="en-US"/>
+              </w:rPr>
+              <w:t xml:space="preserve"> Classes</w:t>
             </w:r>
           </w:p>
         </w:tc>
@@ -802,7 +862,13 @@
               <w:rPr>
                 <w:lang w:val="en-US"/>
               </w:rPr>
-              <w:t>2 Classes</w:t>
+              <w:t>4</w:t>
+            </w:r>
+            <w:r>
+              <w:rPr>
+                <w:lang w:val="en-US"/>
+              </w:rPr>
+              <w:t xml:space="preserve"> Classes</w:t>
             </w:r>
           </w:p>
         </w:tc>
@@ -821,7 +887,13 @@
               <w:rPr>
                 <w:lang w:val="en-US"/>
               </w:rPr>
-              <w:t>3 Classes</w:t>
+              <w:t>1</w:t>
+            </w:r>
+            <w:r>
+              <w:rPr>
+                <w:lang w:val="en-US"/>
+              </w:rPr>
+              <w:t xml:space="preserve"> Classes</w:t>
             </w:r>
           </w:p>
         </w:tc>
@@ -836,14 +908,34 @@
                 <w:lang w:val="en-US"/>
               </w:rPr>
             </w:pPr>
+          </w:p>
+        </w:tc>
+        <w:tc>
+          <w:tcPr>
+            <w:tcW w:w="1399" w:type="dxa"/>
+          </w:tcPr>
+          <w:p>
+            <w:pPr>
+              <w:cnfStyle w:val="000000000000" w:firstRow="0" w:lastRow="0" w:firstColumn="0" w:lastColumn="0" w:oddVBand="0" w:evenVBand="0" w:oddHBand="0" w:evenHBand="0" w:firstRowFirstColumn="0" w:firstRowLastColumn="0" w:lastRowFirstColumn="0" w:lastRowLastColumn="0"/>
+              <w:rPr>
+                <w:lang w:val="en-US"/>
+              </w:rPr>
+            </w:pPr>
+            <w:r>
+              <w:rPr>
+                <w:lang w:val="en-US"/>
+              </w:rPr>
+              <w:t>$</w:t>
+            </w:r>
+            <w:r>
+              <w:rPr>
+                <w:lang w:val="en-US"/>
+              </w:rPr>
+              <w:t>330.750</w:t>
+            </w:r>
             <w:bookmarkStart w:id="0" w:name="_GoBack"/>
             <w:bookmarkEnd w:id="0"/>
           </w:p>
-        </w:tc>
-        <w:tc>
-          <w:tcPr>
-            <w:tcW w:w="1399" w:type="dxa"/>
-          </w:tcPr>
           <w:p>
             <w:pPr>
               <w:cnfStyle w:val="000000000000" w:firstRow="0" w:lastRow="0" w:firstColumn="0" w:lastColumn="0" w:oddVBand="0" w:evenVBand="0" w:oddHBand="0" w:evenHBand="0" w:firstRowFirstColumn="0" w:firstRowLastColumn="0" w:lastRowFirstColumn="0" w:lastRowLastColumn="0"/>
@@ -851,6 +943,19 @@
                 <w:lang w:val="en-US"/>
               </w:rPr>
             </w:pPr>
+          </w:p>
+        </w:tc>
+        <w:tc>
+          <w:tcPr>
+            <w:tcW w:w="1667" w:type="dxa"/>
+          </w:tcPr>
+          <w:p>
+            <w:pPr>
+              <w:cnfStyle w:val="000000000000" w:firstRow="0" w:lastRow="0" w:firstColumn="0" w:lastColumn="0" w:oddVBand="0" w:evenVBand="0" w:oddHBand="0" w:evenHBand="0" w:firstRowFirstColumn="0" w:firstRowLastColumn="0" w:lastRowFirstColumn="0" w:lastRowLastColumn="0"/>
+              <w:rPr>
+                <w:lang w:val="en-US"/>
+              </w:rPr>
+            </w:pPr>
             <w:r>
               <w:rPr>
                 <w:lang w:val="en-US"/>
@@ -861,40 +966,7 @@
               <w:rPr>
                 <w:lang w:val="en-US"/>
               </w:rPr>
-              <w:t>472.500</w:t>
-            </w:r>
-          </w:p>
-          <w:p>
-            <w:pPr>
-              <w:cnfStyle w:val="000000000000" w:firstRow="0" w:lastRow="0" w:firstColumn="0" w:lastColumn="0" w:oddVBand="0" w:evenVBand="0" w:oddHBand="0" w:evenHBand="0" w:firstRowFirstColumn="0" w:firstRowLastColumn="0" w:lastRowFirstColumn="0" w:lastRowLastColumn="0"/>
-              <w:rPr>
-                <w:lang w:val="en-US"/>
-              </w:rPr>
-            </w:pPr>
-          </w:p>
-        </w:tc>
-        <w:tc>
-          <w:tcPr>
-            <w:tcW w:w="1667" w:type="dxa"/>
-          </w:tcPr>
-          <w:p>
-            <w:pPr>
-              <w:cnfStyle w:val="000000000000" w:firstRow="0" w:lastRow="0" w:firstColumn="0" w:lastColumn="0" w:oddVBand="0" w:evenVBand="0" w:oddHBand="0" w:evenHBand="0" w:firstRowFirstColumn="0" w:firstRowLastColumn="0" w:lastRowFirstColumn="0" w:lastRowLastColumn="0"/>
-              <w:rPr>
-                <w:lang w:val="en-US"/>
-              </w:rPr>
-            </w:pPr>
-            <w:r>
-              <w:rPr>
-                <w:lang w:val="en-US"/>
-              </w:rPr>
-              <w:t>$</w:t>
-            </w:r>
-            <w:r>
-              <w:rPr>
-                <w:lang w:val="en-US"/>
-              </w:rPr>
-              <w:t>425.250</w:t>
+              <w:t>297.675</w:t>
             </w:r>
           </w:p>
         </w:tc>

</xml_diff>